<commit_message>
adding languages section and its fonctionality on the backend
</commit_message>
<xml_diff>
--- a/Backend/uploads/template2.docx
+++ b/Backend/uploads/template2.docx
@@ -4,6 +4,158 @@
   <w:background w:color="FFFFFF" w:themeColor="background1"/>
   <w:body>
     <w:p>
+      <w:r>
+        <w:rPr>
+          <w:noProof/>
+          <w:lang w:eastAsia="pl-PL"/>
+        </w:rPr>
+        <mc:AlternateContent>
+          <mc:Choice Requires="wps">
+            <w:drawing>
+              <wp:anchor distT="45720" distB="45720" distL="114300" distR="114300" simplePos="0" relativeHeight="251722752" behindDoc="0" locked="0" layoutInCell="1" allowOverlap="1" wp14:anchorId="39A4F388" wp14:editId="51E42E19">
+                <wp:simplePos x="0" y="0"/>
+                <wp:positionH relativeFrom="column">
+                  <wp:posOffset>-319405</wp:posOffset>
+                </wp:positionH>
+                <wp:positionV relativeFrom="paragraph">
+                  <wp:posOffset>8267700</wp:posOffset>
+                </wp:positionV>
+                <wp:extent cx="1524000" cy="400050"/>
+                <wp:effectExtent l="0" t="0" r="0" b="0"/>
+                <wp:wrapSquare wrapText="bothSides"/>
+                <wp:docPr id="21" name="Pole tekstowe 2"/>
+                <wp:cNvGraphicFramePr>
+                  <a:graphicFrameLocks xmlns:a="http://schemas.openxmlformats.org/drawingml/2006/main"/>
+                </wp:cNvGraphicFramePr>
+                <a:graphic xmlns:a="http://schemas.openxmlformats.org/drawingml/2006/main">
+                  <a:graphicData uri="http://schemas.microsoft.com/office/word/2010/wordprocessingShape">
+                    <wps:wsp>
+                      <wps:cNvSpPr txBox="1">
+                        <a:spLocks noChangeArrowheads="1"/>
+                      </wps:cNvSpPr>
+                      <wps:spPr bwMode="auto">
+                        <a:xfrm>
+                          <a:off x="0" y="0"/>
+                          <a:ext cx="1524000" cy="400050"/>
+                        </a:xfrm>
+                        <a:prstGeom prst="rect">
+                          <a:avLst/>
+                        </a:prstGeom>
+                        <a:solidFill>
+                          <a:schemeClr val="accent4">
+                            <a:lumMod val="40000"/>
+                            <a:lumOff val="60000"/>
+                          </a:schemeClr>
+                        </a:solidFill>
+                        <a:ln w="9525">
+                          <a:noFill/>
+                          <a:miter lim="800000"/>
+                          <a:headEnd/>
+                          <a:tailEnd/>
+                        </a:ln>
+                      </wps:spPr>
+                      <wps:txbx>
+                        <w:txbxContent>
+                          <w:p>
+                            <w:pPr>
+                              <w:rPr>
+                                <w:rFonts w:ascii="Arial Black" w:hAnsi="Arial Black"/>
+                                <w:sz w:val="32"/>
+                                <w:szCs w:val="32"/>
+                              </w:rPr>
+                            </w:pPr>
+                            <w:r>
+                              <w:rPr>
+                                <w:rFonts w:ascii="Arial Black" w:hAnsi="Arial Black"/>
+                                <w:sz w:val="32"/>
+                                <w:szCs w:val="32"/>
+                              </w:rPr>
+                              <w:t>L</w:t>
+                            </w:r>
+                            <w:r>
+                              <w:rPr>
+                                <w:rFonts w:ascii="Arial Black" w:hAnsi="Arial Black"/>
+                                <w:sz w:val="32"/>
+                                <w:szCs w:val="32"/>
+                              </w:rPr>
+                              <w:t>anguage</w:t>
+                            </w:r>
+                            <w:r>
+                              <w:rPr>
+                                <w:rFonts w:ascii="Arial Black" w:hAnsi="Arial Black"/>
+                                <w:sz w:val="32"/>
+                                <w:szCs w:val="32"/>
+                              </w:rPr>
+                              <w:t>s</w:t>
+                            </w:r>
+                          </w:p>
+                        </w:txbxContent>
+                      </wps:txbx>
+                      <wps:bodyPr rot="0" vert="horz" wrap="square" lIns="91440" tIns="45720" rIns="91440" bIns="45720" anchor="t" anchorCtr="0">
+                        <a:noAutofit/>
+                      </wps:bodyPr>
+                    </wps:wsp>
+                  </a:graphicData>
+                </a:graphic>
+                <wp14:sizeRelH relativeFrom="margin">
+                  <wp14:pctWidth>0</wp14:pctWidth>
+                </wp14:sizeRelH>
+                <wp14:sizeRelV relativeFrom="margin">
+                  <wp14:pctHeight>0</wp14:pctHeight>
+                </wp14:sizeRelV>
+              </wp:anchor>
+            </w:drawing>
+          </mc:Choice>
+          <mc:Fallback>
+            <w:pict>
+              <v:shapetype w14:anchorId="39A4F388" id="_x0000_t202" coordsize="21600,21600" o:spt="202" path="m,l,21600r21600,l21600,xe">
+                <v:stroke joinstyle="miter"/>
+                <v:path gradientshapeok="t" o:connecttype="rect"/>
+              </v:shapetype>
+              <v:shape id="Pole tekstowe 2" o:spid="_x0000_s1026" type="#_x0000_t202" style="position:absolute;margin-left:-25.15pt;margin-top:651pt;width:120pt;height:31.5pt;z-index:251722752;visibility:visible;mso-wrap-style:square;mso-width-percent:0;mso-height-percent:0;mso-wrap-distance-left:9pt;mso-wrap-distance-top:3.6pt;mso-wrap-distance-right:9pt;mso-wrap-distance-bottom:3.6pt;mso-position-horizontal:absolute;mso-position-horizontal-relative:text;mso-position-vertical:absolute;mso-position-vertical-relative:text;mso-width-percent:0;mso-height-percent:0;mso-width-relative:margin;mso-height-relative:margin;v-text-anchor:top" o:gfxdata="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" fillcolor="#ffe599 [1303]" stroked="f">
+                <v:textbox>
+                  <w:txbxContent>
+                    <w:p>
+                      <w:pPr>
+                        <w:rPr>
+                          <w:rFonts w:ascii="Arial Black" w:hAnsi="Arial Black"/>
+                          <w:sz w:val="32"/>
+                          <w:szCs w:val="32"/>
+                        </w:rPr>
+                      </w:pPr>
+                      <w:r>
+                        <w:rPr>
+                          <w:rFonts w:ascii="Arial Black" w:hAnsi="Arial Black"/>
+                          <w:sz w:val="32"/>
+                          <w:szCs w:val="32"/>
+                        </w:rPr>
+                        <w:t>L</w:t>
+                      </w:r>
+                      <w:r>
+                        <w:rPr>
+                          <w:rFonts w:ascii="Arial Black" w:hAnsi="Arial Black"/>
+                          <w:sz w:val="32"/>
+                          <w:szCs w:val="32"/>
+                        </w:rPr>
+                        <w:t>anguage</w:t>
+                      </w:r>
+                      <w:r>
+                        <w:rPr>
+                          <w:rFonts w:ascii="Arial Black" w:hAnsi="Arial Black"/>
+                          <w:sz w:val="32"/>
+                          <w:szCs w:val="32"/>
+                        </w:rPr>
+                        <w:t>s</w:t>
+                      </w:r>
+                    </w:p>
+                  </w:txbxContent>
+                </v:textbox>
+                <w10:wrap type="square"/>
+              </v:shape>
+            </w:pict>
+          </mc:Fallback>
+        </mc:AlternateContent>
+      </w:r>
       <w:r>
         <w:rPr>
           <w:noProof/>
@@ -155,12 +307,21 @@
                               </w:rPr>
                               <w:t xml:space="preserve"> </w:t>
                             </w:r>
-                            <w:r>
-                              <w:rPr>
-                                <w:rFonts w:ascii="Open Sans Light" w:hAnsi="Open Sans Light" w:cs="Open Sans Light"/>
-                                <w:lang w:val="en-US"/>
-                              </w:rPr>
-                              <w:t>To: {to}</w:t>
+                            <w:proofErr w:type="gramStart"/>
+                            <w:r>
+                              <w:rPr>
+                                <w:rFonts w:ascii="Open Sans Light" w:hAnsi="Open Sans Light" w:cs="Open Sans Light"/>
+                                <w:lang w:val="en-US"/>
+                              </w:rPr>
+                              <w:t>To</w:t>
+                            </w:r>
+                            <w:proofErr w:type="gramEnd"/>
+                            <w:r>
+                              <w:rPr>
+                                <w:rFonts w:ascii="Open Sans Light" w:hAnsi="Open Sans Light" w:cs="Open Sans Light"/>
+                                <w:lang w:val="en-US"/>
+                              </w:rPr>
+                              <w:t>: {to}</w:t>
                             </w:r>
                           </w:p>
                           <w:p>
@@ -241,11 +402,7 @@
           </mc:Choice>
           <mc:Fallback>
             <w:pict>
-              <v:shapetype w14:anchorId="131042BA" id="_x0000_t202" coordsize="21600,21600" o:spt="202" path="m,l,21600r21600,l21600,xe">
-                <v:stroke joinstyle="miter"/>
-                <v:path gradientshapeok="t" o:connecttype="rect"/>
-              </v:shapetype>
-              <v:shape id="Pole tekstowe 2" o:spid="_x0000_s1026" type="#_x0000_t202" style="position:absolute;margin-left:-25.2pt;margin-top:477.75pt;width:212.25pt;height:160.5pt;z-index:251709440;visibility:visible;mso-wrap-style:square;mso-width-percent:0;mso-height-percent:0;mso-wrap-distance-left:9pt;mso-wrap-distance-top:3.6pt;mso-wrap-distance-right:9pt;mso-wrap-distance-bottom:3.6pt;mso-position-horizontal:absolute;mso-position-horizontal-relative:text;mso-position-vertical:absolute;mso-position-vertical-relative:text;mso-width-percent:0;mso-height-percent:0;mso-width-relative:margin;mso-height-relative:margin;v-text-anchor:top" o:gfxdata="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" filled="f" stroked="f">
+              <v:shape w14:anchorId="131042BA" id="_x0000_s1027" type="#_x0000_t202" style="position:absolute;margin-left:-25.2pt;margin-top:477.75pt;width:212.25pt;height:160.5pt;z-index:251709440;visibility:visible;mso-wrap-style:square;mso-width-percent:0;mso-height-percent:0;mso-wrap-distance-left:9pt;mso-wrap-distance-top:3.6pt;mso-wrap-distance-right:9pt;mso-wrap-distance-bottom:3.6pt;mso-position-horizontal:absolute;mso-position-horizontal-relative:text;mso-position-vertical:absolute;mso-position-vertical-relative:text;mso-width-percent:0;mso-height-percent:0;mso-width-relative:margin;mso-height-relative:margin;v-text-anchor:top" o:gfxdata="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" filled="f" stroked="f">
                 <v:textbox>
                   <w:txbxContent>
                     <w:p>
@@ -352,12 +509,21 @@
                         </w:rPr>
                         <w:t xml:space="preserve"> </w:t>
                       </w:r>
-                      <w:r>
-                        <w:rPr>
-                          <w:rFonts w:ascii="Open Sans Light" w:hAnsi="Open Sans Light" w:cs="Open Sans Light"/>
-                          <w:lang w:val="en-US"/>
-                        </w:rPr>
-                        <w:t>To: {to}</w:t>
+                      <w:proofErr w:type="gramStart"/>
+                      <w:r>
+                        <w:rPr>
+                          <w:rFonts w:ascii="Open Sans Light" w:hAnsi="Open Sans Light" w:cs="Open Sans Light"/>
+                          <w:lang w:val="en-US"/>
+                        </w:rPr>
+                        <w:t>To</w:t>
+                      </w:r>
+                      <w:proofErr w:type="gramEnd"/>
+                      <w:r>
+                        <w:rPr>
+                          <w:rFonts w:ascii="Open Sans Light" w:hAnsi="Open Sans Light" w:cs="Open Sans Light"/>
+                          <w:lang w:val="en-US"/>
+                        </w:rPr>
+                        <w:t>: {to}</w:t>
                       </w:r>
                     </w:p>
                     <w:p>
@@ -583,7 +749,7 @@
           </mc:Choice>
           <mc:Fallback>
             <w:pict>
-              <v:shape w14:anchorId="0D175985" id="_x0000_s1027" type="#_x0000_t202" style="position:absolute;margin-left:-23.4pt;margin-top:288.65pt;width:218.65pt;height:121.5pt;z-index:251687936;visibility:visible;mso-wrap-style:square;mso-width-percent:0;mso-height-percent:0;mso-wrap-distance-left:9pt;mso-wrap-distance-top:3.6pt;mso-wrap-distance-right:9pt;mso-wrap-distance-bottom:3.6pt;mso-position-horizontal:absolute;mso-position-horizontal-relative:text;mso-position-vertical:absolute;mso-position-vertical-relative:text;mso-width-percent:0;mso-height-percent:0;mso-width-relative:margin;mso-height-relative:margin;v-text-anchor:top" o:gfxdata="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" filled="f" stroked="f">
+              <v:shape w14:anchorId="0D175985" id="_x0000_s1028" type="#_x0000_t202" style="position:absolute;margin-left:-23.4pt;margin-top:288.65pt;width:218.65pt;height:121.5pt;z-index:251687936;visibility:visible;mso-wrap-style:square;mso-width-percent:0;mso-height-percent:0;mso-wrap-distance-left:9pt;mso-wrap-distance-top:3.6pt;mso-wrap-distance-right:9pt;mso-wrap-distance-bottom:3.6pt;mso-position-horizontal:absolute;mso-position-horizontal-relative:text;mso-position-vertical:absolute;mso-position-vertical-relative:text;mso-width-percent:0;mso-height-percent:0;mso-width-relative:margin;mso-height-relative:margin;v-text-anchor:top" o:gfxdata="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" filled="f" stroked="f">
                 <v:textbox>
                   <w:txbxContent>
                     <w:p>
@@ -783,7 +949,7 @@
           </mc:Choice>
           <mc:Fallback>
             <w:pict>
-              <v:shape w14:anchorId="3CB0CB03" id="_x0000_s1028" type="#_x0000_t202" style="position:absolute;margin-left:196.85pt;margin-top:250.5pt;width:166.5pt;height:29.25pt;z-index:251715584;visibility:visible;mso-wrap-style:square;mso-width-percent:0;mso-height-percent:0;mso-wrap-distance-left:9pt;mso-wrap-distance-top:3.6pt;mso-wrap-distance-right:9pt;mso-wrap-distance-bottom:3.6pt;mso-position-horizontal:absolute;mso-position-horizontal-relative:text;mso-position-vertical:absolute;mso-position-vertical-relative:text;mso-width-percent:0;mso-height-percent:0;mso-width-relative:margin;mso-height-relative:margin;v-text-anchor:top" o:gfxdata="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" fillcolor="#ffe599 [1303]" stroked="f">
+              <v:shape w14:anchorId="3CB0CB03" id="_x0000_s1029" type="#_x0000_t202" style="position:absolute;margin-left:196.85pt;margin-top:250.5pt;width:166.5pt;height:29.25pt;z-index:251715584;visibility:visible;mso-wrap-style:square;mso-width-percent:0;mso-height-percent:0;mso-wrap-distance-left:9pt;mso-wrap-distance-top:3.6pt;mso-wrap-distance-right:9pt;mso-wrap-distance-bottom:3.6pt;mso-position-horizontal:absolute;mso-position-horizontal-relative:text;mso-position-vertical:absolute;mso-position-vertical-relative:text;mso-width-percent:0;mso-height-percent:0;mso-width-relative:margin;mso-height-relative:margin;v-text-anchor:top" o:gfxdata="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" fillcolor="#ffe599 [1303]" stroked="f">
                 <v:textbox>
                   <w:txbxContent>
                     <w:p>
@@ -870,78 +1036,38 @@
                       <wps:txbx>
                         <w:txbxContent>
                           <w:p>
-                            <w:pPr>
-                              <w:pStyle w:val="Sansinterligne"/>
-                              <w:numPr>
-                                <w:ilvl w:val="0"/>
-                                <w:numId w:val="6"/>
-                              </w:numPr>
-                              <w:ind w:left="270"/>
-                              <w:rPr>
-                                <w:rFonts w:ascii="Open Sans Light" w:hAnsi="Open Sans Light" w:cs="Open Sans Light"/>
-                                <w:lang w:val="en-US"/>
-                              </w:rPr>
-                            </w:pPr>
-                            <w:r>
-                              <w:rPr>
-                                <w:rFonts w:ascii="Open Sans Light" w:hAnsi="Open Sans Light" w:cs="Open Sans Light"/>
-                                <w:lang w:val="en-US"/>
-                              </w:rPr>
-                              <w:t>{</w:t>
-                            </w:r>
-                            <w:r>
-                              <w:rPr>
-                                <w:rFonts w:ascii="Open Sans Light" w:hAnsi="Open Sans Light" w:cs="Open Sans Light"/>
-                                <w:lang w:val="en-US"/>
-                              </w:rPr>
-                              <w:t>socialName</w:t>
-                            </w:r>
-                            <w:r>
-                              <w:rPr>
-                                <w:rFonts w:ascii="Open Sans Light" w:hAnsi="Open Sans Light" w:cs="Open Sans Light"/>
-                                <w:lang w:val="en-US"/>
-                              </w:rPr>
-                              <w:t>}-{</w:t>
-                            </w:r>
-                            <w:r>
-                              <w:rPr>
-                                <w:rFonts w:ascii="Open Sans Light" w:hAnsi="Open Sans Light" w:cs="Open Sans Light"/>
-                                <w:lang w:val="en-US"/>
-                              </w:rPr>
-                              <w:t>socialLink</w:t>
-                            </w:r>
-                            <w:r>
-                              <w:rPr>
-                                <w:rFonts w:ascii="Open Sans Light" w:hAnsi="Open Sans Light" w:cs="Open Sans Light"/>
-                                <w:lang w:val="en-US"/>
-                              </w:rPr>
-                              <w:t xml:space="preserve">} </w:t>
+                            <w:r>
+                              <w:t>{#</w:t>
+                            </w:r>
+                            <w:r>
+                              <w:t>languages</w:t>
+                            </w:r>
+                            <w:r>
+                              <w:t>}</w:t>
                             </w:r>
                           </w:p>
                           <w:p>
-                            <w:pPr>
-                              <w:pStyle w:val="Paragraphedeliste"/>
-                              <w:numPr>
-                                <w:ilvl w:val="0"/>
-                                <w:numId w:val="6"/>
-                              </w:numPr>
-                              <w:ind w:left="270"/>
-                              <w:rPr>
-                                <w:rFonts w:ascii="Open Sans Light" w:hAnsi="Open Sans Light" w:cs="Open Sans Light"/>
-                                <w:color w:val="000000" w:themeColor="text1"/>
-                                <w:szCs w:val="24"/>
-                              </w:rPr>
-                            </w:pPr>
-                            <w:r>
-                              <w:rPr>
-                                <w:rFonts w:ascii="Open Sans Light" w:hAnsi="Open Sans Light" w:cs="Open Sans Light"/>
-                                <w:color w:val="000000" w:themeColor="text1"/>
-                                <w:szCs w:val="24"/>
-                              </w:rPr>
-                              <w:t>{webLink}</w:t>
+                            <w:r>
+                              <w:t>•</w:t>
+                            </w:r>
+                            <w:r>
+                              <w:t xml:space="preserve">   </w:t>
+                            </w:r>
+                            <w:r>
+                              <w:t>{name} : {proficiency}</w:t>
                             </w:r>
                           </w:p>
-                          <w:p/>
+                          <w:p>
+                            <w:r>
+                              <w:t>{/</w:t>
+                            </w:r>
+                            <w:r>
+                              <w:t>languages</w:t>
+                            </w:r>
+                            <w:r>
+                              <w:t>}</w:t>
+                            </w:r>
+                          </w:p>
                           <w:p/>
                         </w:txbxContent>
                       </wps:txbx>
@@ -962,86 +1088,42 @@
           </mc:Choice>
           <mc:Fallback>
             <w:pict>
-              <v:shape w14:anchorId="0BE14548" id="_x0000_s1029" type="#_x0000_t202" style="position:absolute;margin-left:-25.15pt;margin-top:691.5pt;width:231.75pt;height:78.75pt;z-index:251724800;visibility:visible;mso-wrap-style:square;mso-width-percent:0;mso-height-percent:0;mso-wrap-distance-left:9pt;mso-wrap-distance-top:3.6pt;mso-wrap-distance-right:9pt;mso-wrap-distance-bottom:3.6pt;mso-position-horizontal:absolute;mso-position-horizontal-relative:text;mso-position-vertical:absolute;mso-position-vertical-relative:text;mso-width-percent:0;mso-height-percent:0;mso-width-relative:margin;mso-height-relative:margin;v-text-anchor:top" o:gfxdata="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" filled="f" stroked="f">
+              <v:shape w14:anchorId="0BE14548" id="_x0000_s1030" type="#_x0000_t202" style="position:absolute;margin-left:-25.15pt;margin-top:691.5pt;width:231.75pt;height:78.75pt;z-index:251724800;visibility:visible;mso-wrap-style:square;mso-width-percent:0;mso-height-percent:0;mso-wrap-distance-left:9pt;mso-wrap-distance-top:3.6pt;mso-wrap-distance-right:9pt;mso-wrap-distance-bottom:3.6pt;mso-position-horizontal:absolute;mso-position-horizontal-relative:text;mso-position-vertical:absolute;mso-position-vertical-relative:text;mso-width-percent:0;mso-height-percent:0;mso-width-relative:margin;mso-height-relative:margin;v-text-anchor:top" o:gfxdata="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" filled="f" stroked="f">
                 <v:textbox>
                   <w:txbxContent>
                     <w:p>
-                      <w:pPr>
-                        <w:pStyle w:val="Sansinterligne"/>
-                        <w:numPr>
-                          <w:ilvl w:val="0"/>
-                          <w:numId w:val="6"/>
-                        </w:numPr>
-                        <w:ind w:left="270"/>
-                        <w:rPr>
-                          <w:rFonts w:ascii="Open Sans Light" w:hAnsi="Open Sans Light" w:cs="Open Sans Light"/>
-                          <w:lang w:val="en-US"/>
-                        </w:rPr>
-                      </w:pPr>
-                      <w:r>
-                        <w:rPr>
-                          <w:rFonts w:ascii="Open Sans Light" w:hAnsi="Open Sans Light" w:cs="Open Sans Light"/>
-                          <w:lang w:val="en-US"/>
-                        </w:rPr>
-                        <w:t>{</w:t>
-                      </w:r>
-                      <w:proofErr w:type="spellStart"/>
-                      <w:r>
-                        <w:rPr>
-                          <w:rFonts w:ascii="Open Sans Light" w:hAnsi="Open Sans Light" w:cs="Open Sans Light"/>
-                          <w:lang w:val="en-US"/>
-                        </w:rPr>
-                        <w:t>socialName</w:t>
-                      </w:r>
-                      <w:proofErr w:type="spellEnd"/>
-                      <w:r>
-                        <w:rPr>
-                          <w:rFonts w:ascii="Open Sans Light" w:hAnsi="Open Sans Light" w:cs="Open Sans Light"/>
-                          <w:lang w:val="en-US"/>
-                        </w:rPr>
-                        <w:t>}-{</w:t>
-                      </w:r>
-                      <w:proofErr w:type="spellStart"/>
-                      <w:r>
-                        <w:rPr>
-                          <w:rFonts w:ascii="Open Sans Light" w:hAnsi="Open Sans Light" w:cs="Open Sans Light"/>
-                          <w:lang w:val="en-US"/>
-                        </w:rPr>
-                        <w:t>socialLink</w:t>
-                      </w:r>
-                      <w:proofErr w:type="spellEnd"/>
-                      <w:r>
-                        <w:rPr>
-                          <w:rFonts w:ascii="Open Sans Light" w:hAnsi="Open Sans Light" w:cs="Open Sans Light"/>
-                          <w:lang w:val="en-US"/>
-                        </w:rPr>
-                        <w:t xml:space="preserve">} </w:t>
+                      <w:r>
+                        <w:t>{#</w:t>
+                      </w:r>
+                      <w:r>
+                        <w:t>languages</w:t>
+                      </w:r>
+                      <w:r>
+                        <w:t>}</w:t>
                       </w:r>
                     </w:p>
                     <w:p>
-                      <w:pPr>
-                        <w:pStyle w:val="Paragraphedeliste"/>
-                        <w:numPr>
-                          <w:ilvl w:val="0"/>
-                          <w:numId w:val="6"/>
-                        </w:numPr>
-                        <w:ind w:left="270"/>
-                        <w:rPr>
-                          <w:rFonts w:ascii="Open Sans Light" w:hAnsi="Open Sans Light" w:cs="Open Sans Light"/>
-                          <w:color w:val="000000" w:themeColor="text1"/>
-                          <w:szCs w:val="24"/>
-                        </w:rPr>
-                      </w:pPr>
-                      <w:r>
-                        <w:rPr>
-                          <w:rFonts w:ascii="Open Sans Light" w:hAnsi="Open Sans Light" w:cs="Open Sans Light"/>
-                          <w:color w:val="000000" w:themeColor="text1"/>
-                          <w:szCs w:val="24"/>
-                        </w:rPr>
-                        <w:t>{webLink}</w:t>
+                      <w:r>
+                        <w:t>•</w:t>
+                      </w:r>
+                      <w:r>
+                        <w:t xml:space="preserve">   </w:t>
+                      </w:r>
+                      <w:r>
+                        <w:t>{name} : {proficiency}</w:t>
                       </w:r>
                     </w:p>
-                    <w:p/>
+                    <w:p>
+                      <w:r>
+                        <w:t>{/</w:t>
+                      </w:r>
+                      <w:r>
+                        <w:t>languages</w:t>
+                      </w:r>
+                      <w:r>
+                        <w:t>}</w:t>
+                      </w:r>
+                    </w:p>
                     <w:p/>
                   </w:txbxContent>
                 </v:textbox>
@@ -1059,7 +1141,7 @@
         <mc:AlternateContent>
           <mc:Choice Requires="wps">
             <w:drawing>
-              <wp:anchor distT="0" distB="0" distL="114300" distR="114300" simplePos="0" relativeHeight="251655164" behindDoc="0" locked="0" layoutInCell="1" allowOverlap="1" wp14:anchorId="09EEAC30" wp14:editId="00B76F09">
+              <wp:anchor distT="0" distB="0" distL="114300" distR="114300" simplePos="0" relativeHeight="251655164" behindDoc="0" locked="0" layoutInCell="1" allowOverlap="1" wp14:anchorId="09EEAC30" wp14:editId="3F0B84C7">
                 <wp:simplePos x="0" y="0"/>
                 <wp:positionH relativeFrom="column">
                   <wp:posOffset>-1024255</wp:posOffset>
@@ -1128,123 +1210,7 @@
           </mc:Choice>
           <mc:Fallback>
             <w:pict>
-              <v:rect w14:anchorId="7056D144" id="Prostokąt 1" o:spid="_x0000_s1026" style="position:absolute;margin-left:-80.65pt;margin-top:-8.25pt;width:605.25pt;height:41.25pt;z-index:251655164;visibility:visible;mso-wrap-style:square;mso-width-percent:0;mso-height-percent:0;mso-wrap-distance-left:9pt;mso-wrap-distance-top:0;mso-wrap-distance-right:9pt;mso-wrap-distance-bottom:0;mso-position-horizontal:absolute;mso-position-horizontal-relative:text;mso-position-vertical:absolute;mso-position-vertical-relative:text;mso-width-percent:0;mso-height-percent:0;mso-width-relative:margin;mso-height-relative:margin;v-text-anchor:middle" o:gfxdata="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" fillcolor="#ffe599 [1303]" stroked="f" strokeweight=".5pt"/>
-            </w:pict>
-          </mc:Fallback>
-        </mc:AlternateContent>
-      </w:r>
-      <w:r>
-        <w:rPr>
-          <w:noProof/>
-          <w:lang w:eastAsia="pl-PL"/>
-        </w:rPr>
-        <mc:AlternateContent>
-          <mc:Choice Requires="wps">
-            <w:drawing>
-              <wp:anchor distT="45720" distB="45720" distL="114300" distR="114300" simplePos="0" relativeHeight="251722752" behindDoc="0" locked="0" layoutInCell="1" allowOverlap="1" wp14:anchorId="39A4F388" wp14:editId="081F6C98">
-                <wp:simplePos x="0" y="0"/>
-                <wp:positionH relativeFrom="column">
-                  <wp:posOffset>-319405</wp:posOffset>
-                </wp:positionH>
-                <wp:positionV relativeFrom="paragraph">
-                  <wp:posOffset>8267700</wp:posOffset>
-                </wp:positionV>
-                <wp:extent cx="1362075" cy="400050"/>
-                <wp:effectExtent l="0" t="0" r="9525" b="0"/>
-                <wp:wrapSquare wrapText="bothSides"/>
-                <wp:docPr id="21" name="Pole tekstowe 2"/>
-                <wp:cNvGraphicFramePr>
-                  <a:graphicFrameLocks xmlns:a="http://schemas.openxmlformats.org/drawingml/2006/main"/>
-                </wp:cNvGraphicFramePr>
-                <a:graphic xmlns:a="http://schemas.openxmlformats.org/drawingml/2006/main">
-                  <a:graphicData uri="http://schemas.microsoft.com/office/word/2010/wordprocessingShape">
-                    <wps:wsp>
-                      <wps:cNvSpPr txBox="1">
-                        <a:spLocks noChangeArrowheads="1"/>
-                      </wps:cNvSpPr>
-                      <wps:spPr bwMode="auto">
-                        <a:xfrm>
-                          <a:off x="0" y="0"/>
-                          <a:ext cx="1362075" cy="400050"/>
-                        </a:xfrm>
-                        <a:prstGeom prst="rect">
-                          <a:avLst/>
-                        </a:prstGeom>
-                        <a:solidFill>
-                          <a:schemeClr val="accent4">
-                            <a:lumMod val="40000"/>
-                            <a:lumOff val="60000"/>
-                          </a:schemeClr>
-                        </a:solidFill>
-                        <a:ln w="9525">
-                          <a:noFill/>
-                          <a:miter lim="800000"/>
-                          <a:headEnd/>
-                          <a:tailEnd/>
-                        </a:ln>
-                      </wps:spPr>
-                      <wps:txbx>
-                        <w:txbxContent>
-                          <w:p>
-                            <w:pPr>
-                              <w:rPr>
-                                <w:rFonts w:ascii="Arial Black" w:hAnsi="Arial Black"/>
-                                <w:sz w:val="32"/>
-                                <w:szCs w:val="32"/>
-                              </w:rPr>
-                            </w:pPr>
-                            <w:r>
-                              <w:rPr>
-                                <w:rFonts w:ascii="Arial Black" w:hAnsi="Arial Black"/>
-                                <w:sz w:val="32"/>
-                                <w:szCs w:val="32"/>
-                              </w:rPr>
-                              <w:t>Reference</w:t>
-                            </w:r>
-                          </w:p>
-                        </w:txbxContent>
-                      </wps:txbx>
-                      <wps:bodyPr rot="0" vert="horz" wrap="square" lIns="91440" tIns="45720" rIns="91440" bIns="45720" anchor="t" anchorCtr="0">
-                        <a:noAutofit/>
-                      </wps:bodyPr>
-                    </wps:wsp>
-                  </a:graphicData>
-                </a:graphic>
-                <wp14:sizeRelH relativeFrom="margin">
-                  <wp14:pctWidth>0</wp14:pctWidth>
-                </wp14:sizeRelH>
-                <wp14:sizeRelV relativeFrom="margin">
-                  <wp14:pctHeight>0</wp14:pctHeight>
-                </wp14:sizeRelV>
-              </wp:anchor>
-            </w:drawing>
-          </mc:Choice>
-          <mc:Fallback>
-            <w:pict>
-              <v:shape w14:anchorId="39A4F388" id="_x0000_s1030" type="#_x0000_t202" style="position:absolute;margin-left:-25.15pt;margin-top:651pt;width:107.25pt;height:31.5pt;z-index:251722752;visibility:visible;mso-wrap-style:square;mso-width-percent:0;mso-height-percent:0;mso-wrap-distance-left:9pt;mso-wrap-distance-top:3.6pt;mso-wrap-distance-right:9pt;mso-wrap-distance-bottom:3.6pt;mso-position-horizontal:absolute;mso-position-horizontal-relative:text;mso-position-vertical:absolute;mso-position-vertical-relative:text;mso-width-percent:0;mso-height-percent:0;mso-width-relative:margin;mso-height-relative:margin;v-text-anchor:top" o:gfxdata="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" fillcolor="#ffe599 [1303]" stroked="f">
-                <v:textbox>
-                  <w:txbxContent>
-                    <w:p>
-                      <w:pPr>
-                        <w:rPr>
-                          <w:rFonts w:ascii="Arial Black" w:hAnsi="Arial Black"/>
-                          <w:sz w:val="32"/>
-                          <w:szCs w:val="32"/>
-                        </w:rPr>
-                      </w:pPr>
-                      <w:r>
-                        <w:rPr>
-                          <w:rFonts w:ascii="Arial Black" w:hAnsi="Arial Black"/>
-                          <w:sz w:val="32"/>
-                          <w:szCs w:val="32"/>
-                        </w:rPr>
-                        <w:t>Reference</w:t>
-                      </w:r>
-                    </w:p>
-                  </w:txbxContent>
-                </v:textbox>
-                <w10:wrap type="square"/>
-              </v:shape>
+              <v:rect w14:anchorId="06EBE413" id="Prostokąt 1" o:spid="_x0000_s1026" style="position:absolute;margin-left:-80.65pt;margin-top:-8.25pt;width:605.25pt;height:41.25pt;z-index:251655164;visibility:visible;mso-wrap-style:square;mso-width-percent:0;mso-height-percent:0;mso-wrap-distance-left:9pt;mso-wrap-distance-top:0;mso-wrap-distance-right:9pt;mso-wrap-distance-bottom:0;mso-position-horizontal:absolute;mso-position-horizontal-relative:text;mso-position-vertical:absolute;mso-position-vertical-relative:text;mso-width-percent:0;mso-height-percent:0;mso-width-relative:margin;mso-height-relative:margin;v-text-anchor:middle" o:gfxdata="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" fillcolor="#ffe599 [1303]" stroked="f" strokeweight=".5pt"/>
             </w:pict>
           </mc:Fallback>
         </mc:AlternateContent>
@@ -2778,7 +2744,21 @@
                               <w:rPr>
                                 <w:lang w:val="en-US"/>
                               </w:rPr>
-                              <w:t>{webLink}</w:t>
+                              <w:t>{</w:t>
+                            </w:r>
+                            <w:proofErr w:type="spellStart"/>
+                            <w:r>
+                              <w:rPr>
+                                <w:lang w:val="en-US"/>
+                              </w:rPr>
+                              <w:t>webLink</w:t>
+                            </w:r>
+                            <w:proofErr w:type="spellEnd"/>
+                            <w:r>
+                              <w:rPr>
+                                <w:lang w:val="en-US"/>
+                              </w:rPr>
+                              <w:t>}</w:t>
                             </w:r>
                           </w:p>
                         </w:txbxContent>
@@ -2907,6 +2887,7 @@
                               </w:rPr>
                               <w:t>{</w:t>
                             </w:r>
+                            <w:proofErr w:type="spellStart"/>
                             <w:r>
                               <w:rPr>
                                 <w:rFonts w:cs="Open Sans SemiBold"/>
@@ -2916,6 +2897,7 @@
                               </w:rPr>
                               <w:t>fullName</w:t>
                             </w:r>
+                            <w:proofErr w:type="spellEnd"/>
                             <w:r>
                               <w:rPr>
                                 <w:rFonts w:cs="Open Sans SemiBold"/>
@@ -3185,7 +3167,7 @@
 <w:numbering xmlns:wpc="http://schemas.microsoft.com/office/word/2010/wordprocessingCanvas" xmlns:cx="http://schemas.microsoft.com/office/drawing/2014/chartex" xmlns:cx1="http://schemas.microsoft.com/office/drawing/2015/9/8/chartex" xmlns:cx2="http://schemas.microsoft.com/office/drawing/2015/10/21/chartex" xmlns:cx3="http://schemas.microsoft.com/office/drawing/2016/5/9/chartex" xmlns:cx4="http://schemas.microsoft.com/office/drawing/2016/5/10/chartex" xmlns:cx5="http://schemas.microsoft.com/office/drawing/2016/5/11/chartex" xmlns:cx6="http://schemas.microsoft.com/office/drawing/2016/5/12/chartex" xmlns:cx7="http://schemas.microsoft.com/office/drawing/2016/5/13/chartex" xmlns:cx8="http://schemas.microsoft.com/office/drawing/2016/5/14/chartex" xmlns:mc="http://schemas.openxmlformats.org/markup-compatibility/2006" xmlns:aink="http://schemas.microsoft.com/office/drawing/2016/ink" xmlns:am3d="http://schemas.microsoft.com/office/drawing/2017/model3d" xmlns:o="urn:schemas-microsoft-com:office:office" xmlns:oel="http://schemas.microsoft.com/office/2019/extlst" xmlns:r="http://schemas.openxmlformats.org/officeDocument/2006/relationships" xmlns:m="http://schemas.openxmlformats.org/officeDocument/2006/math" xmlns:v="urn:schemas-microsoft-com:vml" xmlns:wp14="http://schemas.microsoft.com/office/word/2010/wordprocessingDrawing" xmlns:wp="http://schemas.openxmlformats.org/drawingml/2006/wordprocessingDrawing" xmlns:w10="urn:schemas-microsoft-com:office:word" xmlns:w="http://schemas.openxmlformats.org/wordprocessingml/2006/main" xmlns:w14="http://schemas.microsoft.com/office/word/2010/wordml" xmlns:w15="http://schemas.microsoft.com/office/word/2012/wordml" xmlns:w16cex="http://schemas.microsoft.com/office/word/2018/wordml/cex" xmlns:w16cid="http://schemas.microsoft.com/office/word/2016/wordml/cid" xmlns:w16="http://schemas.microsoft.com/office/word/2018/wordml" xmlns:w16du="http://schemas.microsoft.com/office/word/2023/wordml/word16du" xmlns:w16sdtdh="http://schemas.microsoft.com/office/word/2020/wordml/sdtdatahash" xmlns:w16se="http://schemas.microsoft.com/office/word/2015/wordml/symex" xmlns:wpg="http://schemas.microsoft.com/office/word/2010/wordprocessingGroup" xmlns:wpi="http://schemas.microsoft.com/office/word/2010/wordprocessingInk" xmlns:wne="http://schemas.microsoft.com/office/word/2006/wordml" xmlns:wps="http://schemas.microsoft.com/office/word/2010/wordprocessingShape" mc:Ignorable="w14 w15 w16se w16cid w16 w16cex w16sdtdh w16du wp14">
   <w:numPicBullet w:numPicBulletId="0">
     <w:pict>
-      <v:shapetype w14:anchorId="39A4F388" id="_x0000_t75" coordsize="21600,21600" o:spt="75" o:preferrelative="t" path="m@4@5l@4@11@9@11@9@5xe" filled="f" stroked="f">
+      <v:shapetype w14:anchorId="3CB0CB03" id="_x0000_t75" coordsize="21600,21600" o:spt="75" o:preferrelative="t" path="m@4@5l@4@11@9@11@9@5xe" filled="f" stroked="f">
         <v:stroke joinstyle="miter"/>
         <v:formulas>
           <v:f eqn="if lineDrawn pixelLineWidth 0"/>
@@ -3204,7 +3186,7 @@
         <v:path o:extrusionok="f" gradientshapeok="t" o:connecttype="rect"/>
         <o:lock v:ext="edit" aspectratio="t"/>
       </v:shapetype>
-      <v:shape id="_x0000_i1033" type="#_x0000_t75" style="width:23.25pt;height:23.25pt;visibility:visible;mso-wrap-style:square" o:bullet="t">
+      <v:shape id="_x0000_i1034" type="#_x0000_t75" style="width:23.25pt;height:23.25pt;visibility:visible;mso-wrap-style:square" o:bullet="t">
         <v:imagedata r:id="rId1" o:title=""/>
       </v:shape>
     </w:pict>

</xml_diff>